<commit_message>
50% hợp đồng bên admin
</commit_message>
<xml_diff>
--- a/public/hopdong.docx
+++ b/public/hopdong.docx
@@ -939,7 +939,7 @@
     <w:p>
       <w:pPr>
         <w:pStyle w:val="NormalWeb"/>
-        <w:spacing w:before="180" w:after="180"/>
+        <w:spacing w:before="180" w:after="180" w:line="383" w:lineRule="atLeast"/>
         <w:rPr>
           <w:color w:val="222222"/>
           <w:sz w:val="26"/>
@@ -980,19 +980,40 @@
           <w:sz w:val="26"/>
           <w:szCs w:val="26"/>
         </w:rPr>
-        <w:t>: {{add}}</w:t>
-      </w:r>
-    </w:p>
-    <w:p>
-      <w:pPr>
-        <w:pStyle w:val="NormalWeb"/>
-        <w:spacing w:before="180" w:after="180"/>
-        <w:rPr>
-          <w:color w:val="222222"/>
-          <w:sz w:val="26"/>
-          <w:szCs w:val="26"/>
-        </w:rPr>
-      </w:pPr>
+        <w:t>:</w:t>
+      </w:r>
+      <w:r>
+        <w:rPr>
+          <w:color w:val="222222"/>
+          <w:sz w:val="26"/>
+          <w:szCs w:val="26"/>
+        </w:rPr>
+        <w:t xml:space="preserve"> </w:t>
+      </w:r>
+      <w:r>
+        <w:rPr>
+          <w:color w:val="222222"/>
+          <w:sz w:val="26"/>
+          <w:szCs w:val="26"/>
+        </w:rPr>
+        <w:t>……………….……………….……………….……………….………</w:t>
+      </w:r>
+      <w:r>
+        <w:rPr>
+          <w:color w:val="222222"/>
+          <w:sz w:val="26"/>
+          <w:szCs w:val="26"/>
+        </w:rPr>
+        <w:t>…………...</w:t>
+      </w:r>
+      <w:r>
+        <w:rPr>
+          <w:color w:val="222222"/>
+          <w:sz w:val="26"/>
+          <w:szCs w:val="26"/>
+        </w:rPr>
+        <w:br/>
+      </w:r>
       <w:proofErr w:type="spellStart"/>
       <w:r>
         <w:rPr>
@@ -1027,19 +1048,40 @@
           <w:sz w:val="26"/>
           <w:szCs w:val="26"/>
         </w:rPr>
-        <w:t>: {{pho}}</w:t>
-      </w:r>
-    </w:p>
-    <w:p>
-      <w:pPr>
-        <w:pStyle w:val="NormalWeb"/>
-        <w:spacing w:before="180" w:after="180"/>
-        <w:rPr>
-          <w:color w:val="222222"/>
-          <w:sz w:val="26"/>
-          <w:szCs w:val="26"/>
-        </w:rPr>
-      </w:pPr>
+        <w:t>:</w:t>
+      </w:r>
+      <w:r>
+        <w:rPr>
+          <w:color w:val="222222"/>
+          <w:sz w:val="26"/>
+          <w:szCs w:val="26"/>
+        </w:rPr>
+        <w:t xml:space="preserve"> </w:t>
+      </w:r>
+      <w:r>
+        <w:rPr>
+          <w:color w:val="222222"/>
+          <w:sz w:val="26"/>
+          <w:szCs w:val="26"/>
+        </w:rPr>
+        <w:t>……………….……………….……………….……………….………</w:t>
+      </w:r>
+      <w:r>
+        <w:rPr>
+          <w:color w:val="222222"/>
+          <w:sz w:val="26"/>
+          <w:szCs w:val="26"/>
+        </w:rPr>
+        <w:t>……….</w:t>
+      </w:r>
+      <w:r>
+        <w:rPr>
+          <w:color w:val="222222"/>
+          <w:sz w:val="26"/>
+          <w:szCs w:val="26"/>
+        </w:rPr>
+        <w:br/>
+      </w:r>
       <w:proofErr w:type="spellStart"/>
       <w:r>
         <w:rPr>
@@ -1092,37 +1134,40 @@
           <w:sz w:val="26"/>
           <w:szCs w:val="26"/>
         </w:rPr>
-        <w:t>: {{</w:t>
-      </w:r>
-      <w:proofErr w:type="spellStart"/>
-      <w:r>
-        <w:rPr>
-          <w:color w:val="222222"/>
-          <w:sz w:val="26"/>
-          <w:szCs w:val="26"/>
-        </w:rPr>
-        <w:t>taxB</w:t>
-      </w:r>
-      <w:proofErr w:type="spellEnd"/>
-      <w:r>
-        <w:rPr>
-          <w:color w:val="222222"/>
-          <w:sz w:val="26"/>
-          <w:szCs w:val="26"/>
-        </w:rPr>
-        <w:t>}}</w:t>
-      </w:r>
-    </w:p>
-    <w:p>
-      <w:pPr>
-        <w:pStyle w:val="NormalWeb"/>
-        <w:spacing w:before="180" w:after="180"/>
-        <w:rPr>
-          <w:color w:val="222222"/>
-          <w:sz w:val="26"/>
-          <w:szCs w:val="26"/>
-        </w:rPr>
-      </w:pPr>
+        <w:t>:</w:t>
+      </w:r>
+      <w:r>
+        <w:rPr>
+          <w:color w:val="222222"/>
+          <w:sz w:val="26"/>
+          <w:szCs w:val="26"/>
+        </w:rPr>
+        <w:t xml:space="preserve"> </w:t>
+      </w:r>
+      <w:r>
+        <w:rPr>
+          <w:color w:val="222222"/>
+          <w:sz w:val="26"/>
+          <w:szCs w:val="26"/>
+        </w:rPr>
+        <w:t>……………….……………….……………….……………….………</w:t>
+      </w:r>
+      <w:r>
+        <w:rPr>
+          <w:color w:val="222222"/>
+          <w:sz w:val="26"/>
+          <w:szCs w:val="26"/>
+        </w:rPr>
+        <w:t>…..…..</w:t>
+      </w:r>
+      <w:r>
+        <w:rPr>
+          <w:color w:val="222222"/>
+          <w:sz w:val="26"/>
+          <w:szCs w:val="26"/>
+        </w:rPr>
+        <w:br/>
+      </w:r>
       <w:proofErr w:type="spellStart"/>
       <w:r>
         <w:rPr>
@@ -1175,7 +1220,31 @@
           <w:sz w:val="26"/>
           <w:szCs w:val="26"/>
         </w:rPr>
-        <w:t>: {{full}}</w:t>
+        <w:t>:</w:t>
+      </w:r>
+      <w:r>
+        <w:rPr>
+          <w:color w:val="222222"/>
+          <w:sz w:val="26"/>
+          <w:szCs w:val="26"/>
+        </w:rPr>
+        <w:t xml:space="preserve"> </w:t>
+      </w:r>
+      <w:r>
+        <w:rPr>
+          <w:color w:val="222222"/>
+          <w:sz w:val="26"/>
+          <w:szCs w:val="26"/>
+        </w:rPr>
+        <w:t>……………….……………….……………….……………….………</w:t>
+      </w:r>
+      <w:r>
+        <w:rPr>
+          <w:color w:val="222222"/>
+          <w:sz w:val="26"/>
+          <w:szCs w:val="26"/>
+        </w:rPr>
+        <w:t>….</w:t>
       </w:r>
     </w:p>
     <w:p>
@@ -2831,653 +2900,260 @@
           <w:numId w:val="8"/>
         </w:numPr>
       </w:pPr>
+      <w:r>
+        <w:t xml:space="preserve">Tất </w:t>
+      </w:r>
+      <w:proofErr w:type="spellStart"/>
+      <w:r>
+        <w:t>cả</w:t>
+      </w:r>
+      <w:proofErr w:type="spellEnd"/>
+      <w:r>
+        <w:t xml:space="preserve"> </w:t>
+      </w:r>
+      <w:proofErr w:type="spellStart"/>
+      <w:r>
+        <w:t>truyện</w:t>
+      </w:r>
+      <w:proofErr w:type="spellEnd"/>
+      <w:r>
+        <w:t xml:space="preserve"> </w:t>
+      </w:r>
+      <w:proofErr w:type="spellStart"/>
+      <w:r>
+        <w:t>Bên</w:t>
+      </w:r>
+      <w:proofErr w:type="spellEnd"/>
+      <w:r>
+        <w:t xml:space="preserve"> B </w:t>
+      </w:r>
+      <w:proofErr w:type="spellStart"/>
+      <w:r>
+        <w:t>đăng</w:t>
+      </w:r>
+      <w:proofErr w:type="spellEnd"/>
+      <w:r>
+        <w:t xml:space="preserve"> </w:t>
+      </w:r>
+      <w:proofErr w:type="spellStart"/>
+      <w:r>
+        <w:t>lên</w:t>
+      </w:r>
+      <w:proofErr w:type="spellEnd"/>
+      <w:r>
+        <w:t xml:space="preserve"> Novel Pub </w:t>
+      </w:r>
+      <w:proofErr w:type="spellStart"/>
+      <w:r>
+        <w:t>có</w:t>
+      </w:r>
+      <w:proofErr w:type="spellEnd"/>
+      <w:r>
+        <w:t xml:space="preserve"> </w:t>
+      </w:r>
+      <w:proofErr w:type="spellStart"/>
+      <w:r>
+        <w:t>bản</w:t>
+      </w:r>
+      <w:proofErr w:type="spellEnd"/>
+      <w:r>
+        <w:t xml:space="preserve"> </w:t>
+      </w:r>
+      <w:proofErr w:type="spellStart"/>
+      <w:r>
+        <w:t>quyền</w:t>
+      </w:r>
+      <w:proofErr w:type="spellEnd"/>
+      <w:r>
+        <w:t xml:space="preserve"> </w:t>
+      </w:r>
+      <w:proofErr w:type="spellStart"/>
+      <w:r>
+        <w:t>thuộc</w:t>
+      </w:r>
+      <w:proofErr w:type="spellEnd"/>
+      <w:r>
+        <w:t xml:space="preserve"> </w:t>
+      </w:r>
+      <w:proofErr w:type="spellStart"/>
+      <w:r>
+        <w:t>về</w:t>
+      </w:r>
+      <w:proofErr w:type="spellEnd"/>
+      <w:r>
+        <w:t xml:space="preserve"> </w:t>
+      </w:r>
+      <w:proofErr w:type="spellStart"/>
+      <w:r>
+        <w:t>cá</w:t>
+      </w:r>
+      <w:proofErr w:type="spellEnd"/>
+      <w:r>
+        <w:t xml:space="preserve"> </w:t>
+      </w:r>
+      <w:proofErr w:type="spellStart"/>
+      <w:r>
+        <w:t>nhân</w:t>
+      </w:r>
+      <w:proofErr w:type="spellEnd"/>
+      <w:r>
+        <w:t xml:space="preserve"> </w:t>
+      </w:r>
+      <w:proofErr w:type="spellStart"/>
+      <w:r>
+        <w:t>của</w:t>
+      </w:r>
+      <w:proofErr w:type="spellEnd"/>
+      <w:r>
+        <w:t xml:space="preserve"> </w:t>
+      </w:r>
+      <w:proofErr w:type="spellStart"/>
+      <w:r>
+        <w:t>Bên</w:t>
+      </w:r>
+      <w:proofErr w:type="spellEnd"/>
+      <w:r>
+        <w:t xml:space="preserve"> B. </w:t>
+      </w:r>
+      <w:proofErr w:type="spellStart"/>
+      <w:r>
+        <w:t>Bên</w:t>
+      </w:r>
+      <w:proofErr w:type="spellEnd"/>
+      <w:r>
+        <w:t xml:space="preserve"> A </w:t>
+      </w:r>
+      <w:proofErr w:type="spellStart"/>
+      <w:r>
+        <w:t>không</w:t>
+      </w:r>
+      <w:proofErr w:type="spellEnd"/>
+      <w:r>
+        <w:t xml:space="preserve"> </w:t>
+      </w:r>
+      <w:proofErr w:type="spellStart"/>
+      <w:r>
+        <w:t>có</w:t>
+      </w:r>
+      <w:proofErr w:type="spellEnd"/>
+      <w:r>
+        <w:t xml:space="preserve"> </w:t>
+      </w:r>
+      <w:proofErr w:type="spellStart"/>
+      <w:r>
+        <w:t>quyền</w:t>
+      </w:r>
+      <w:proofErr w:type="spellEnd"/>
+      <w:r>
+        <w:t xml:space="preserve"> </w:t>
+      </w:r>
+      <w:proofErr w:type="spellStart"/>
+      <w:r>
+        <w:t>lợi</w:t>
+      </w:r>
+      <w:proofErr w:type="spellEnd"/>
+      <w:r>
+        <w:t xml:space="preserve"> hay </w:t>
+      </w:r>
+      <w:proofErr w:type="spellStart"/>
+      <w:r>
+        <w:t>nghĩa</w:t>
+      </w:r>
+      <w:proofErr w:type="spellEnd"/>
+      <w:r>
+        <w:t xml:space="preserve"> </w:t>
+      </w:r>
+      <w:proofErr w:type="spellStart"/>
+      <w:r>
+        <w:t>vụ</w:t>
+      </w:r>
+      <w:proofErr w:type="spellEnd"/>
+      <w:r>
+        <w:t xml:space="preserve"> </w:t>
+      </w:r>
+      <w:proofErr w:type="spellStart"/>
+      <w:r>
+        <w:t>đăng</w:t>
+      </w:r>
+      <w:proofErr w:type="spellEnd"/>
+      <w:r>
+        <w:t xml:space="preserve"> </w:t>
+      </w:r>
+      <w:proofErr w:type="spellStart"/>
+      <w:r>
+        <w:t>ký</w:t>
+      </w:r>
+      <w:proofErr w:type="spellEnd"/>
+      <w:r>
+        <w:t xml:space="preserve"> </w:t>
+      </w:r>
+      <w:proofErr w:type="spellStart"/>
+      <w:r>
+        <w:t>bản</w:t>
+      </w:r>
+      <w:proofErr w:type="spellEnd"/>
+      <w:r>
+        <w:t xml:space="preserve"> </w:t>
+      </w:r>
+      <w:proofErr w:type="spellStart"/>
+      <w:r>
+        <w:t>quyền</w:t>
+      </w:r>
+      <w:proofErr w:type="spellEnd"/>
+      <w:r>
+        <w:t xml:space="preserve"> </w:t>
+      </w:r>
+      <w:proofErr w:type="spellStart"/>
+      <w:r>
+        <w:t>hộ</w:t>
+      </w:r>
+      <w:proofErr w:type="spellEnd"/>
+      <w:r>
+        <w:t xml:space="preserve"> </w:t>
+      </w:r>
+      <w:proofErr w:type="spellStart"/>
+      <w:r>
+        <w:t>Bên</w:t>
+      </w:r>
+      <w:proofErr w:type="spellEnd"/>
+      <w:r>
+        <w:t xml:space="preserve"> B. Khi </w:t>
+      </w:r>
+      <w:proofErr w:type="spellStart"/>
+      <w:r>
+        <w:t>đăng</w:t>
+      </w:r>
+      <w:proofErr w:type="spellEnd"/>
+      <w:r>
+        <w:t xml:space="preserve"> </w:t>
+      </w:r>
+      <w:proofErr w:type="spellStart"/>
+      <w:r>
+        <w:t>truyện</w:t>
+      </w:r>
+      <w:proofErr w:type="spellEnd"/>
+      <w:r>
+        <w:t xml:space="preserve"> </w:t>
+      </w:r>
+      <w:proofErr w:type="spellStart"/>
+      <w:r>
+        <w:t>lên</w:t>
+      </w:r>
+      <w:proofErr w:type="spellEnd"/>
+      <w:r>
+        <w:t xml:space="preserve"> </w:t>
+      </w:r>
+      <w:proofErr w:type="spellStart"/>
+      <w:r>
+        <w:t>hệ</w:t>
+      </w:r>
+      <w:proofErr w:type="spellEnd"/>
+      <w:r>
+        <w:t xml:space="preserve"> </w:t>
+      </w:r>
       <w:proofErr w:type="spellStart"/>
       <w:r>
         <w:lastRenderedPageBreak/>
-        <w:t>Bên</w:t>
-      </w:r>
-      <w:proofErr w:type="spellEnd"/>
-      <w:r>
-        <w:t xml:space="preserve"> B </w:t>
-      </w:r>
-      <w:proofErr w:type="spellStart"/>
-      <w:r>
-        <w:t>không</w:t>
-      </w:r>
-      <w:proofErr w:type="spellEnd"/>
-      <w:r>
-        <w:t xml:space="preserve"> </w:t>
-      </w:r>
-      <w:proofErr w:type="spellStart"/>
-      <w:r>
-        <w:t>được</w:t>
-      </w:r>
-      <w:proofErr w:type="spellEnd"/>
-      <w:r>
-        <w:t xml:space="preserve"> </w:t>
-      </w:r>
-      <w:proofErr w:type="spellStart"/>
-      <w:r>
-        <w:t>rút</w:t>
-      </w:r>
-      <w:proofErr w:type="spellEnd"/>
-      <w:r>
-        <w:t xml:space="preserve"> </w:t>
-      </w:r>
-      <w:proofErr w:type="spellStart"/>
-      <w:r>
-        <w:t>truyện</w:t>
-      </w:r>
-      <w:proofErr w:type="spellEnd"/>
-      <w:r>
-        <w:t xml:space="preserve"> </w:t>
-      </w:r>
-      <w:proofErr w:type="spellStart"/>
-      <w:r>
-        <w:t>của</w:t>
-      </w:r>
-      <w:proofErr w:type="spellEnd"/>
-      <w:r>
-        <w:t xml:space="preserve"> </w:t>
-      </w:r>
-      <w:proofErr w:type="spellStart"/>
-      <w:r>
-        <w:t>bản</w:t>
-      </w:r>
-      <w:proofErr w:type="spellEnd"/>
-      <w:r>
-        <w:t xml:space="preserve"> </w:t>
-      </w:r>
-      <w:proofErr w:type="spellStart"/>
-      <w:r>
-        <w:t>thân</w:t>
-      </w:r>
-      <w:proofErr w:type="spellEnd"/>
-      <w:r>
-        <w:t xml:space="preserve"> </w:t>
-      </w:r>
-      <w:proofErr w:type="spellStart"/>
-      <w:r>
-        <w:t>đã</w:t>
-      </w:r>
-      <w:proofErr w:type="spellEnd"/>
-      <w:r>
-        <w:t xml:space="preserve"> </w:t>
-      </w:r>
-      <w:proofErr w:type="spellStart"/>
-      <w:r>
-        <w:t>đăng</w:t>
-      </w:r>
-      <w:proofErr w:type="spellEnd"/>
-      <w:r>
-        <w:t xml:space="preserve">. </w:t>
-      </w:r>
-      <w:proofErr w:type="spellStart"/>
-      <w:r>
-        <w:t>Nếu</w:t>
-      </w:r>
-      <w:proofErr w:type="spellEnd"/>
-      <w:r>
-        <w:t xml:space="preserve"> </w:t>
-      </w:r>
-      <w:proofErr w:type="spellStart"/>
-      <w:r>
-        <w:t>muốn</w:t>
-      </w:r>
-      <w:proofErr w:type="spellEnd"/>
-      <w:r>
-        <w:t xml:space="preserve"> </w:t>
-      </w:r>
-      <w:proofErr w:type="spellStart"/>
-      <w:r>
-        <w:t>rút</w:t>
-      </w:r>
-      <w:proofErr w:type="spellEnd"/>
-      <w:r>
-        <w:t xml:space="preserve"> </w:t>
-      </w:r>
-      <w:proofErr w:type="spellStart"/>
-      <w:r>
-        <w:t>liên</w:t>
-      </w:r>
-      <w:proofErr w:type="spellEnd"/>
-      <w:r>
-        <w:t xml:space="preserve"> </w:t>
-      </w:r>
-      <w:proofErr w:type="spellStart"/>
-      <w:r>
-        <w:t>hệ</w:t>
-      </w:r>
-      <w:proofErr w:type="spellEnd"/>
-      <w:r>
-        <w:t xml:space="preserve"> </w:t>
-      </w:r>
-      <w:proofErr w:type="spellStart"/>
-      <w:r>
-        <w:t>Bên</w:t>
-      </w:r>
-      <w:proofErr w:type="spellEnd"/>
-      <w:r>
-        <w:t xml:space="preserve"> A </w:t>
-      </w:r>
-      <w:proofErr w:type="spellStart"/>
-      <w:r>
-        <w:t>để</w:t>
-      </w:r>
-      <w:proofErr w:type="spellEnd"/>
-      <w:r>
-        <w:t xml:space="preserve"> </w:t>
-      </w:r>
-      <w:proofErr w:type="spellStart"/>
-      <w:r>
-        <w:t>bàn</w:t>
-      </w:r>
-      <w:proofErr w:type="spellEnd"/>
-      <w:r>
-        <w:t xml:space="preserve"> </w:t>
-      </w:r>
-      <w:proofErr w:type="spellStart"/>
-      <w:r>
-        <w:t>bạc</w:t>
-      </w:r>
-      <w:proofErr w:type="spellEnd"/>
-      <w:r>
-        <w:t xml:space="preserve"> </w:t>
-      </w:r>
-      <w:proofErr w:type="spellStart"/>
-      <w:r>
-        <w:t>bồi</w:t>
-      </w:r>
-      <w:proofErr w:type="spellEnd"/>
-      <w:r>
-        <w:t xml:space="preserve"> </w:t>
-      </w:r>
-      <w:proofErr w:type="spellStart"/>
-      <w:r>
-        <w:t>thường</w:t>
-      </w:r>
-      <w:proofErr w:type="spellEnd"/>
-      <w:r>
-        <w:t xml:space="preserve"> </w:t>
-      </w:r>
-      <w:proofErr w:type="spellStart"/>
-      <w:r>
-        <w:t>cho</w:t>
-      </w:r>
-      <w:proofErr w:type="spellEnd"/>
-      <w:r>
-        <w:t xml:space="preserve"> </w:t>
-      </w:r>
-      <w:proofErr w:type="spellStart"/>
-      <w:r>
-        <w:t>khách</w:t>
-      </w:r>
-      <w:proofErr w:type="spellEnd"/>
-      <w:r>
-        <w:t xml:space="preserve"> </w:t>
-      </w:r>
-      <w:proofErr w:type="spellStart"/>
-      <w:r>
-        <w:t>hàng</w:t>
-      </w:r>
-      <w:proofErr w:type="spellEnd"/>
-      <w:r>
-        <w:t xml:space="preserve"> </w:t>
-      </w:r>
-      <w:proofErr w:type="spellStart"/>
-      <w:r>
-        <w:t>đã</w:t>
-      </w:r>
-      <w:proofErr w:type="spellEnd"/>
-      <w:r>
-        <w:t xml:space="preserve"> </w:t>
-      </w:r>
-      <w:proofErr w:type="spellStart"/>
-      <w:r>
-        <w:t>mua</w:t>
-      </w:r>
-      <w:proofErr w:type="spellEnd"/>
-      <w:r>
-        <w:t xml:space="preserve"> </w:t>
-      </w:r>
-      <w:proofErr w:type="spellStart"/>
-      <w:r>
-        <w:t>hàng</w:t>
-      </w:r>
-      <w:proofErr w:type="spellEnd"/>
-      <w:r>
-        <w:t xml:space="preserve"> </w:t>
-      </w:r>
-      <w:proofErr w:type="spellStart"/>
-      <w:r>
-        <w:t>của</w:t>
-      </w:r>
-      <w:proofErr w:type="spellEnd"/>
-      <w:r>
-        <w:t xml:space="preserve"> </w:t>
-      </w:r>
-      <w:proofErr w:type="spellStart"/>
-      <w:r>
-        <w:t>Bên</w:t>
-      </w:r>
-      <w:proofErr w:type="spellEnd"/>
-      <w:r>
-        <w:t xml:space="preserve"> A. </w:t>
-      </w:r>
-      <w:proofErr w:type="spellStart"/>
-      <w:r>
-        <w:t>Nếu</w:t>
-      </w:r>
-      <w:proofErr w:type="spellEnd"/>
-      <w:r>
-        <w:t xml:space="preserve"> </w:t>
-      </w:r>
-      <w:proofErr w:type="spellStart"/>
-      <w:r>
-        <w:t>Bên</w:t>
-      </w:r>
-      <w:proofErr w:type="spellEnd"/>
-      <w:r>
-        <w:t xml:space="preserve"> B </w:t>
-      </w:r>
-      <w:proofErr w:type="spellStart"/>
-      <w:r>
-        <w:t>đồng</w:t>
-      </w:r>
-      <w:proofErr w:type="spellEnd"/>
-      <w:r>
-        <w:t xml:space="preserve"> ý </w:t>
-      </w:r>
-      <w:proofErr w:type="spellStart"/>
-      <w:r>
-        <w:t>với</w:t>
-      </w:r>
-      <w:proofErr w:type="spellEnd"/>
-      <w:r>
-        <w:t xml:space="preserve"> </w:t>
-      </w:r>
-      <w:proofErr w:type="spellStart"/>
-      <w:r>
-        <w:t>mức</w:t>
-      </w:r>
-      <w:proofErr w:type="spellEnd"/>
-      <w:r>
-        <w:t xml:space="preserve"> </w:t>
-      </w:r>
-      <w:proofErr w:type="spellStart"/>
-      <w:r>
-        <w:t>bồi</w:t>
-      </w:r>
-      <w:proofErr w:type="spellEnd"/>
-      <w:r>
-        <w:t xml:space="preserve"> </w:t>
-      </w:r>
-      <w:proofErr w:type="spellStart"/>
-      <w:r>
-        <w:t>thường</w:t>
-      </w:r>
-      <w:proofErr w:type="spellEnd"/>
-      <w:r>
-        <w:t xml:space="preserve"> </w:t>
-      </w:r>
-      <w:proofErr w:type="spellStart"/>
-      <w:r>
-        <w:t>thì</w:t>
-      </w:r>
-      <w:proofErr w:type="spellEnd"/>
-      <w:r>
-        <w:t xml:space="preserve"> </w:t>
-      </w:r>
-      <w:proofErr w:type="spellStart"/>
-      <w:r>
-        <w:t>Bên</w:t>
-      </w:r>
-      <w:proofErr w:type="spellEnd"/>
-      <w:r>
-        <w:t xml:space="preserve"> A </w:t>
-      </w:r>
-      <w:proofErr w:type="spellStart"/>
-      <w:r>
-        <w:t>sẽ</w:t>
-      </w:r>
-      <w:proofErr w:type="spellEnd"/>
-      <w:r>
-        <w:t xml:space="preserve"> </w:t>
-      </w:r>
-      <w:proofErr w:type="spellStart"/>
-      <w:r>
-        <w:t>tiến</w:t>
-      </w:r>
-      <w:proofErr w:type="spellEnd"/>
-      <w:r>
-        <w:t xml:space="preserve"> </w:t>
-      </w:r>
-      <w:proofErr w:type="spellStart"/>
-      <w:r>
-        <w:t>hành</w:t>
-      </w:r>
-      <w:proofErr w:type="spellEnd"/>
-      <w:r>
-        <w:t xml:space="preserve"> </w:t>
-      </w:r>
-      <w:proofErr w:type="spellStart"/>
-      <w:r>
-        <w:t>hoàn</w:t>
-      </w:r>
-      <w:proofErr w:type="spellEnd"/>
-      <w:r>
-        <w:t xml:space="preserve"> </w:t>
-      </w:r>
-      <w:proofErr w:type="spellStart"/>
-      <w:r>
-        <w:t>tiền</w:t>
-      </w:r>
-      <w:proofErr w:type="spellEnd"/>
-      <w:r>
-        <w:t xml:space="preserve"> </w:t>
-      </w:r>
-      <w:proofErr w:type="spellStart"/>
-      <w:r>
-        <w:t>và</w:t>
-      </w:r>
-      <w:proofErr w:type="spellEnd"/>
-      <w:r>
-        <w:t xml:space="preserve"> </w:t>
-      </w:r>
-      <w:proofErr w:type="spellStart"/>
-      <w:r>
-        <w:t>rút</w:t>
-      </w:r>
-      <w:proofErr w:type="spellEnd"/>
-      <w:r>
-        <w:t xml:space="preserve"> </w:t>
-      </w:r>
-      <w:proofErr w:type="spellStart"/>
-      <w:r>
-        <w:t>truyện</w:t>
-      </w:r>
-      <w:proofErr w:type="spellEnd"/>
-      <w:r>
-        <w:t xml:space="preserve"> </w:t>
-      </w:r>
-      <w:proofErr w:type="spellStart"/>
-      <w:r>
-        <w:t>cho</w:t>
-      </w:r>
-      <w:proofErr w:type="spellEnd"/>
-      <w:r>
-        <w:t xml:space="preserve"> </w:t>
-      </w:r>
-      <w:proofErr w:type="spellStart"/>
-      <w:r>
-        <w:t>bên</w:t>
-      </w:r>
-      <w:proofErr w:type="spellEnd"/>
-      <w:r>
-        <w:t xml:space="preserve"> B.</w:t>
-      </w:r>
-    </w:p>
-    <w:p>
-      <w:pPr>
-        <w:pStyle w:val="NormalWeb"/>
-        <w:numPr>
-          <w:ilvl w:val="0"/>
-          <w:numId w:val="8"/>
-        </w:numPr>
-      </w:pPr>
-      <w:r>
-        <w:t xml:space="preserve">Tất </w:t>
-      </w:r>
-      <w:proofErr w:type="spellStart"/>
-      <w:r>
-        <w:t>cả</w:t>
-      </w:r>
-      <w:proofErr w:type="spellEnd"/>
-      <w:r>
-        <w:t xml:space="preserve"> </w:t>
-      </w:r>
-      <w:proofErr w:type="spellStart"/>
-      <w:r>
-        <w:t>truyện</w:t>
-      </w:r>
-      <w:proofErr w:type="spellEnd"/>
-      <w:r>
-        <w:t xml:space="preserve"> </w:t>
-      </w:r>
-      <w:proofErr w:type="spellStart"/>
-      <w:r>
-        <w:t>Bên</w:t>
-      </w:r>
-      <w:proofErr w:type="spellEnd"/>
-      <w:r>
-        <w:t xml:space="preserve"> B </w:t>
-      </w:r>
-      <w:proofErr w:type="spellStart"/>
-      <w:r>
-        <w:t>đăng</w:t>
-      </w:r>
-      <w:proofErr w:type="spellEnd"/>
-      <w:r>
-        <w:t xml:space="preserve"> </w:t>
-      </w:r>
-      <w:proofErr w:type="spellStart"/>
-      <w:r>
-        <w:t>lên</w:t>
-      </w:r>
-      <w:proofErr w:type="spellEnd"/>
-      <w:r>
-        <w:t xml:space="preserve"> Novel Pub </w:t>
-      </w:r>
-      <w:proofErr w:type="spellStart"/>
-      <w:r>
-        <w:t>có</w:t>
-      </w:r>
-      <w:proofErr w:type="spellEnd"/>
-      <w:r>
-        <w:t xml:space="preserve"> </w:t>
-      </w:r>
-      <w:proofErr w:type="spellStart"/>
-      <w:r>
-        <w:t>bản</w:t>
-      </w:r>
-      <w:proofErr w:type="spellEnd"/>
-      <w:r>
-        <w:t xml:space="preserve"> </w:t>
-      </w:r>
-      <w:proofErr w:type="spellStart"/>
-      <w:r>
-        <w:t>quyền</w:t>
-      </w:r>
-      <w:proofErr w:type="spellEnd"/>
-      <w:r>
-        <w:t xml:space="preserve"> </w:t>
-      </w:r>
-      <w:proofErr w:type="spellStart"/>
-      <w:r>
-        <w:t>thuộc</w:t>
-      </w:r>
-      <w:proofErr w:type="spellEnd"/>
-      <w:r>
-        <w:t xml:space="preserve"> </w:t>
-      </w:r>
-      <w:proofErr w:type="spellStart"/>
-      <w:r>
-        <w:t>về</w:t>
-      </w:r>
-      <w:proofErr w:type="spellEnd"/>
-      <w:r>
-        <w:t xml:space="preserve"> </w:t>
-      </w:r>
-      <w:proofErr w:type="spellStart"/>
-      <w:r>
-        <w:t>cá</w:t>
-      </w:r>
-      <w:proofErr w:type="spellEnd"/>
-      <w:r>
-        <w:t xml:space="preserve"> </w:t>
-      </w:r>
-      <w:proofErr w:type="spellStart"/>
-      <w:r>
-        <w:t>nhân</w:t>
-      </w:r>
-      <w:proofErr w:type="spellEnd"/>
-      <w:r>
-        <w:t xml:space="preserve"> </w:t>
-      </w:r>
-      <w:proofErr w:type="spellStart"/>
-      <w:r>
-        <w:t>của</w:t>
-      </w:r>
-      <w:proofErr w:type="spellEnd"/>
-      <w:r>
-        <w:t xml:space="preserve"> </w:t>
-      </w:r>
-      <w:proofErr w:type="spellStart"/>
-      <w:r>
-        <w:t>Bên</w:t>
-      </w:r>
-      <w:proofErr w:type="spellEnd"/>
-      <w:r>
-        <w:t xml:space="preserve"> B. </w:t>
-      </w:r>
-      <w:proofErr w:type="spellStart"/>
-      <w:r>
-        <w:t>Bên</w:t>
-      </w:r>
-      <w:proofErr w:type="spellEnd"/>
-      <w:r>
-        <w:t xml:space="preserve"> A </w:t>
-      </w:r>
-      <w:proofErr w:type="spellStart"/>
-      <w:r>
-        <w:t>không</w:t>
-      </w:r>
-      <w:proofErr w:type="spellEnd"/>
-      <w:r>
-        <w:t xml:space="preserve"> </w:t>
-      </w:r>
-      <w:proofErr w:type="spellStart"/>
-      <w:r>
-        <w:t>có</w:t>
-      </w:r>
-      <w:proofErr w:type="spellEnd"/>
-      <w:r>
-        <w:t xml:space="preserve"> </w:t>
-      </w:r>
-      <w:proofErr w:type="spellStart"/>
-      <w:r>
-        <w:t>quyền</w:t>
-      </w:r>
-      <w:proofErr w:type="spellEnd"/>
-      <w:r>
-        <w:t xml:space="preserve"> </w:t>
-      </w:r>
-      <w:proofErr w:type="spellStart"/>
-      <w:r>
-        <w:t>lợi</w:t>
-      </w:r>
-      <w:proofErr w:type="spellEnd"/>
-      <w:r>
-        <w:t xml:space="preserve"> hay </w:t>
-      </w:r>
-      <w:proofErr w:type="spellStart"/>
-      <w:r>
-        <w:t>nghĩa</w:t>
-      </w:r>
-      <w:proofErr w:type="spellEnd"/>
-      <w:r>
-        <w:t xml:space="preserve"> </w:t>
-      </w:r>
-      <w:proofErr w:type="spellStart"/>
-      <w:r>
-        <w:t>vụ</w:t>
-      </w:r>
-      <w:proofErr w:type="spellEnd"/>
-      <w:r>
-        <w:t xml:space="preserve"> </w:t>
-      </w:r>
-      <w:proofErr w:type="spellStart"/>
-      <w:r>
-        <w:t>đăng</w:t>
-      </w:r>
-      <w:proofErr w:type="spellEnd"/>
-      <w:r>
-        <w:t xml:space="preserve"> </w:t>
-      </w:r>
-      <w:proofErr w:type="spellStart"/>
-      <w:r>
-        <w:t>ký</w:t>
-      </w:r>
-      <w:proofErr w:type="spellEnd"/>
-      <w:r>
-        <w:t xml:space="preserve"> </w:t>
-      </w:r>
-      <w:proofErr w:type="spellStart"/>
-      <w:r>
-        <w:t>bản</w:t>
-      </w:r>
-      <w:proofErr w:type="spellEnd"/>
-      <w:r>
-        <w:t xml:space="preserve"> </w:t>
-      </w:r>
-      <w:proofErr w:type="spellStart"/>
-      <w:r>
-        <w:t>quyền</w:t>
-      </w:r>
-      <w:proofErr w:type="spellEnd"/>
-      <w:r>
-        <w:t xml:space="preserve"> </w:t>
-      </w:r>
-      <w:proofErr w:type="spellStart"/>
-      <w:r>
-        <w:t>hộ</w:t>
-      </w:r>
-      <w:proofErr w:type="spellEnd"/>
-      <w:r>
-        <w:t xml:space="preserve"> </w:t>
-      </w:r>
-      <w:proofErr w:type="spellStart"/>
-      <w:r>
-        <w:t>Bên</w:t>
-      </w:r>
-      <w:proofErr w:type="spellEnd"/>
-      <w:r>
-        <w:t xml:space="preserve"> B. Khi </w:t>
-      </w:r>
-      <w:proofErr w:type="spellStart"/>
-      <w:r>
-        <w:t>đăng</w:t>
-      </w:r>
-      <w:proofErr w:type="spellEnd"/>
-      <w:r>
-        <w:t xml:space="preserve"> </w:t>
-      </w:r>
-      <w:proofErr w:type="spellStart"/>
-      <w:r>
-        <w:t>truyện</w:t>
-      </w:r>
-      <w:proofErr w:type="spellEnd"/>
-      <w:r>
-        <w:t xml:space="preserve"> </w:t>
-      </w:r>
-      <w:proofErr w:type="spellStart"/>
-      <w:r>
-        <w:t>lên</w:t>
-      </w:r>
-      <w:proofErr w:type="spellEnd"/>
-      <w:r>
-        <w:t xml:space="preserve"> </w:t>
-      </w:r>
-      <w:proofErr w:type="spellStart"/>
-      <w:r>
-        <w:t>hệ</w:t>
-      </w:r>
-      <w:proofErr w:type="spellEnd"/>
-      <w:r>
-        <w:t xml:space="preserve"> </w:t>
-      </w:r>
-      <w:proofErr w:type="spellStart"/>
-      <w:r>
         <w:t>thống</w:t>
       </w:r>
       <w:proofErr w:type="spellEnd"/>
@@ -5886,21 +5562,7 @@
           <w:b/>
           <w:bCs/>
         </w:rPr>
-        <w:t>{{</w:t>
-      </w:r>
-      <w:r>
-        <w:rPr>
-          <w:b/>
-          <w:bCs/>
-        </w:rPr>
-        <w:t>revenue}}</w:t>
-      </w:r>
-      <w:r>
-        <w:rPr>
-          <w:b/>
-          <w:bCs/>
-        </w:rPr>
-        <w:t xml:space="preserve"> </w:t>
+        <w:t>…</w:t>
       </w:r>
       <w:r>
         <w:rPr>
@@ -6675,15 +6337,10 @@
         <w:t xml:space="preserve"> </w:t>
       </w:r>
       <w:r>
-        <w:t>{{</w:t>
-      </w:r>
-      <w:proofErr w:type="spellStart"/>
-      <w:r>
-        <w:t>start_date</w:t>
-      </w:r>
-      <w:proofErr w:type="spellEnd"/>
-      <w:r>
-        <w:t xml:space="preserve">}} </w:t>
+        <w:t>…/…/20…</w:t>
+      </w:r>
+      <w:r>
+        <w:t xml:space="preserve"> </w:t>
       </w:r>
       <w:proofErr w:type="spellStart"/>
       <w:r>
@@ -6737,15 +6394,7 @@
         <w:t xml:space="preserve"> </w:t>
       </w:r>
       <w:r>
-        <w:t>{{</w:t>
-      </w:r>
-      <w:proofErr w:type="spellStart"/>
-      <w:r>
-        <w:t>end_date</w:t>
-      </w:r>
-      <w:proofErr w:type="spellEnd"/>
-      <w:r>
-        <w:t>}}</w:t>
+        <w:t>…/…/20…</w:t>
       </w:r>
     </w:p>
     <w:p>
@@ -8135,7 +7784,6 @@
           <w:kern w:val="0"/>
           <w14:ligatures w14:val="none"/>
         </w:rPr>
-        <w:lastRenderedPageBreak/>
         <w:t>Hợp</w:t>
       </w:r>
       <w:proofErr w:type="spellEnd"/>

</xml_diff>